<commit_message>
updated task - 7
</commit_message>
<xml_diff>
--- a/Task - 7.docx
+++ b/Task - 7.docx
@@ -887,7 +887,7 @@
           <w:shd w:val="clear" w:fill="FFFFFF"/>
           <w:lang w:val="en-GB"/>
         </w:rPr>
-        <w:t xml:space="preserve">Array is the data structure which stores the values of the same type. So  </w:t>
+        <w:t xml:space="preserve">Array is the data structure which stores the values of the same type. And we </w:t>
       </w:r>
     </w:p>
     <w:p>
@@ -897,7 +897,7 @@
           <w:numId w:val="0"/>
         </w:numPr>
         <w:spacing w:line="360" w:lineRule="auto"/>
-        <w:ind w:left="240" w:hanging="240" w:hangingChars="100"/>
+        <w:ind w:left="240" w:leftChars="120" w:firstLine="0" w:firstLineChars="0"/>
         <w:jc w:val="both"/>
         <w:rPr>
           <w:rFonts w:hint="default" w:ascii="Times New Roman" w:hAnsi="Times New Roman" w:cs="Times New Roman"/>
@@ -919,7 +919,7 @@
           <w:shd w:val="clear" w:fill="FFFFFF"/>
           <w:lang w:val="en-GB"/>
         </w:rPr>
-        <w:t xml:space="preserve">    whenever we create an array of a data type, let us consider integer  then, the           compiler will see that we need to create array of integers </w:t>
+        <w:t xml:space="preserve">need to give the size of the array at the time of initialization. So whenever we create an array of a data type, let us consider integer  then, the compiler will see that we need to create array of integers of size 4 </w:t>
       </w:r>
       <w:r>
         <w:rPr>
@@ -1025,7 +1025,7 @@
           <w:szCs w:val="24"/>
           <w:shd w:val="clear" w:fill="FFFFFF"/>
         </w:rPr>
-        <w:t xml:space="preserve"> Computer memory is organized into memory cells, each storing 8 bits and has an index </w:t>
+        <w:t xml:space="preserve"> Computer memory is organized into memory cells, each storing 8 bits and has an index number</w:t>
       </w:r>
       <w:r>
         <w:rPr>
@@ -1040,35 +1040,6 @@
           <w:shd w:val="clear" w:fill="FFFFFF"/>
           <w:lang w:val="en-GB"/>
         </w:rPr>
-        <w:t xml:space="preserve">    </w:t>
-      </w:r>
-      <w:r>
-        <w:rPr>
-          <w:rFonts w:hint="default" w:ascii="Times New Roman" w:hAnsi="Times New Roman" w:eastAsia="Georgia" w:cs="Times New Roman"/>
-          <w:i w:val="0"/>
-          <w:iCs w:val="0"/>
-          <w:caps w:val="0"/>
-          <w:color w:val="242424"/>
-          <w:spacing w:val="-1"/>
-          <w:sz w:val="24"/>
-          <w:szCs w:val="24"/>
-          <w:shd w:val="clear" w:fill="FFFFFF"/>
-        </w:rPr>
-        <w:t>number</w:t>
-      </w:r>
-      <w:r>
-        <w:rPr>
-          <w:rFonts w:hint="default" w:ascii="Times New Roman" w:hAnsi="Times New Roman" w:eastAsia="Georgia" w:cs="Times New Roman"/>
-          <w:i w:val="0"/>
-          <w:iCs w:val="0"/>
-          <w:caps w:val="0"/>
-          <w:color w:val="242424"/>
-          <w:spacing w:val="-1"/>
-          <w:sz w:val="24"/>
-          <w:szCs w:val="24"/>
-          <w:shd w:val="clear" w:fill="FFFFFF"/>
-          <w:lang w:val="en-GB"/>
-        </w:rPr>
         <w:t>.</w:t>
       </w:r>
       <w:r>
@@ -1208,7 +1179,7 @@
           <w:shd w:val="clear" w:fill="FFFFFF"/>
           <w:lang w:val="en-GB"/>
         </w:rPr>
-        <w:t xml:space="preserve">    dynamic and we can make modifications like add and delete elements easily. When we create an ArrayList  the JVM reserves a contiguous part of memory for it. When we are adding new elements into our list, when the number of elements reaches the size of the ArrayList it reserves a new, contiguous part of memory and copies all of its elements.</w:t>
+        <w:t xml:space="preserve">    dynamic and we can make modifications like add and delete elements easily. When we create an ArrayList  the JVM reserves a contiguous part of memory for it. When we are adding new elements into our list, when the number of elements reaches the size of the ArrayList it reserves a new, contiguous part of memory and copies all of its elements. At the time of initialization the array list size will be 10 or we can give the size. So if the number of elements exceeds the length of size of array list, then the size gets incremented by half of its size.</w:t>
       </w:r>
       <w:r>
         <w:rPr>
@@ -1354,7 +1325,7 @@
           <w:shd w:val="clear" w:fill="FFFFFF"/>
           <w:lang w:val="en-GB"/>
         </w:rPr>
-        <w:t xml:space="preserve">    when we create an arrayList we need not to define the size. We cannot remove  the element from the array once we added into it, But in arrayList we can add and delete elements easily.</w:t>
+        <w:t xml:space="preserve">    when we create an ArrayList we need not to define the size. We cannot remove  the element from the array once we added into it, But in ArrayList we can add and delete elements easily.</w:t>
       </w:r>
       <w:r>
         <w:rPr>
@@ -1400,6 +1371,20 @@
           <w:lang w:val="en-GB"/>
         </w:rPr>
         <w:tab/>
+      </w:r>
+      <w:r>
+        <w:rPr>
+          <w:rFonts w:hint="default" w:ascii="Times New Roman" w:hAnsi="Times New Roman" w:eastAsia="SimSun" w:cs="Times New Roman"/>
+          <w:i w:val="0"/>
+          <w:iCs w:val="0"/>
+          <w:caps w:val="0"/>
+          <w:color w:val="222222"/>
+          <w:spacing w:val="0"/>
+          <w:sz w:val="24"/>
+          <w:szCs w:val="24"/>
+          <w:shd w:val="clear" w:fill="FFFFFF"/>
+          <w:lang w:val="en-GB"/>
+        </w:rPr>
         <w:t>Example for Array: int[] arr = new int[10];</w:t>
       </w:r>
       <w:r>
@@ -1446,6 +1431,20 @@
           <w:lang w:val="en-GB"/>
         </w:rPr>
         <w:tab/>
+      </w:r>
+      <w:r>
+        <w:rPr>
+          <w:rFonts w:hint="default" w:ascii="Times New Roman" w:hAnsi="Times New Roman" w:eastAsia="SimSun" w:cs="Times New Roman"/>
+          <w:i w:val="0"/>
+          <w:iCs w:val="0"/>
+          <w:caps w:val="0"/>
+          <w:color w:val="222222"/>
+          <w:spacing w:val="0"/>
+          <w:sz w:val="24"/>
+          <w:szCs w:val="24"/>
+          <w:shd w:val="clear" w:fill="FFFFFF"/>
+          <w:lang w:val="en-GB"/>
+        </w:rPr>
         <w:t>Example for ArrayList: ArrayList&lt;Integer&gt;arrLis = new ArrayList&lt;&gt;();</w:t>
       </w:r>
     </w:p>
@@ -1575,24 +1574,7 @@
           <w:shd w:val="clear" w:fill="FFFFFF"/>
           <w:lang w:val="en-GB"/>
         </w:rPr>
-        <w:t>sing for loops(e.g., for or foreach). Whereas in arrayList we can access methods(for ex</w:t>
-      </w:r>
-      <w:bookmarkStart w:id="0" w:name="_GoBack"/>
-      <w:bookmarkEnd w:id="0"/>
-      <w:r>
-        <w:rPr>
-          <w:rFonts w:hint="default" w:ascii="Times New Roman" w:hAnsi="Times New Roman" w:eastAsia="SimSun" w:cs="Times New Roman"/>
-          <w:i w:val="0"/>
-          <w:iCs w:val="0"/>
-          <w:caps w:val="0"/>
-          <w:color w:val="222222"/>
-          <w:spacing w:val="0"/>
-          <w:sz w:val="24"/>
-          <w:szCs w:val="24"/>
-          <w:shd w:val="clear" w:fill="FFFFFF"/>
-          <w:lang w:val="en-GB"/>
-        </w:rPr>
-        <w:t>: arrList.get(index)). We can use normal for loop or enhanced for-loop for iteration of arrayList.</w:t>
+        <w:t>sing for loops(e.g., for or foreach). Whereas in ArrayList we can access methods(for ex: arrList.get(index)). We can use normal for loop or enhanced for-loop for iteration of arrayList.</w:t>
       </w:r>
       <w:r>
         <w:rPr>
@@ -1803,7 +1785,7 @@
           <w:shd w:val="clear" w:fill="FFFFFF"/>
           <w:lang w:val="en-GB"/>
         </w:rPr>
-        <w:t>Accessing elements in an array is fast because it involves simple arithmetic calculatins to determine the memory location of each element.</w:t>
+        <w:t>Accessing elements in an array is fast because it involves simple arithmetic calculations to determine the memory location of each element.</w:t>
       </w:r>
     </w:p>
     <w:p>
@@ -1862,7 +1844,24 @@
           <w:sz w:val="24"/>
           <w:szCs w:val="24"/>
         </w:rPr>
-        <w:t>When an array is resized, a new, larger memory block may be allocated, and the elements from the old array are copied to the new one. This operation can be expensive, especially if done frequently.</w:t>
+        <w:t>When an array is re</w:t>
+      </w:r>
+      <w:r>
+        <w:rPr>
+          <w:rFonts w:hint="default" w:ascii="Times New Roman" w:hAnsi="Times New Roman" w:cs="Times New Roman"/>
+          <w:sz w:val="24"/>
+          <w:szCs w:val="24"/>
+          <w:lang w:val="en-GB"/>
+        </w:rPr>
+        <w:t>-</w:t>
+      </w:r>
+      <w:r>
+        <w:rPr>
+          <w:rFonts w:hint="default" w:ascii="Times New Roman" w:hAnsi="Times New Roman" w:cs="Times New Roman"/>
+          <w:sz w:val="24"/>
+          <w:szCs w:val="24"/>
+        </w:rPr>
+        <w:t>sized, a new, larger memory block may be allocated, and the elements from the old array are copied to the new one. This operation can be expensive, especially if done frequently.</w:t>
       </w:r>
       <w:r>
         <w:rPr>
@@ -2162,7 +2161,7 @@
           <w:shd w:val="clear" w:fill="FFFFFF"/>
           <w:lang w:val="en-GB" w:eastAsia="zh-CN"/>
         </w:rPr>
-        <w:t>The GC is responsible for managing memory by automatically reclaiming memory occupied by objects that are no longer needed.</w:t>
+        <w:t>The garbage collector(GC) is responsible for managing memory by automatically reclaiming memory occupied by objects that are no longer needed.</w:t>
       </w:r>
       <w:r>
         <w:rPr>
@@ -2349,7 +2348,7 @@
           <w:u w:val="none"/>
           <w:lang w:val="en-GB"/>
         </w:rPr>
-        <w:t>Arrays are contiguous blocks of memory that store elements of the same type.</w:t>
+        <w:t>Setting an element in an array to null does not directly trigger garbage collection. The GC will collect the entire array when it determines that no references exist to any of its elements.</w:t>
       </w:r>
     </w:p>
     <w:p>
@@ -2395,7 +2394,7 @@
           <w:u w:val="none"/>
           <w:lang w:val="en-GB"/>
         </w:rPr>
-        <w:t>Setting an element in an array to null does not directly trigger garbage collection. The GC will collect the entire array when it determines that no references exist to any of its elements.</w:t>
+        <w:t>In performance-critical scenarios, explicitly setting elements to null may marginally speed up garbage collection, but it’s usually unnecessary.</w:t>
       </w:r>
     </w:p>
     <w:p>
@@ -2405,7 +2404,50 @@
         <w:widowControl/>
         <w:numPr>
           <w:ilvl w:val="0"/>
-          <w:numId w:val="6"/>
+          <w:numId w:val="0"/>
+        </w:numPr>
+        <w:suppressLineNumbers w:val="0"/>
+        <w:shd w:val="clear" w:fill="FFFFFF"/>
+        <w:spacing w:before="0" w:beforeAutospacing="0" w:after="0" w:afterAutospacing="0" w:line="360" w:lineRule="auto"/>
+        <w:ind w:right="0" w:rightChars="0"/>
+        <w:jc w:val="both"/>
+        <w:rPr>
+          <w:rFonts w:hint="default" w:ascii="Times New Roman" w:hAnsi="Times New Roman"/>
+          <w:i w:val="0"/>
+          <w:iCs w:val="0"/>
+          <w:caps w:val="0"/>
+          <w:color w:val="222222"/>
+          <w:spacing w:val="0"/>
+          <w:sz w:val="24"/>
+          <w:szCs w:val="24"/>
+          <w:u w:val="single"/>
+          <w:lang w:val="en-GB"/>
+        </w:rPr>
+      </w:pPr>
+      <w:r>
+        <w:rPr>
+          <w:rFonts w:hint="default" w:ascii="Times New Roman" w:hAnsi="Times New Roman"/>
+          <w:i w:val="0"/>
+          <w:iCs w:val="0"/>
+          <w:caps w:val="0"/>
+          <w:color w:val="222222"/>
+          <w:spacing w:val="0"/>
+          <w:sz w:val="24"/>
+          <w:szCs w:val="24"/>
+          <w:u w:val="single"/>
+          <w:lang w:val="en-GB"/>
+        </w:rPr>
+        <w:t>ArrayList (Dynamic Arrays):</w:t>
+      </w:r>
+    </w:p>
+    <w:p>
+      <w:pPr>
+        <w:keepNext w:val="0"/>
+        <w:keepLines w:val="0"/>
+        <w:widowControl/>
+        <w:numPr>
+          <w:ilvl w:val="0"/>
+          <w:numId w:val="7"/>
         </w:numPr>
         <w:suppressLineNumbers w:val="0"/>
         <w:shd w:val="clear" w:fill="FFFFFF"/>
@@ -2441,50 +2483,7 @@
           <w:u w:val="none"/>
           <w:lang w:val="en-GB"/>
         </w:rPr>
-        <w:t>In performance-critical scenarios, explicitly setting elements to null may marginally speed up garbage collection, but it’s usually unnecessary.</w:t>
-      </w:r>
-    </w:p>
-    <w:p>
-      <w:pPr>
-        <w:keepNext w:val="0"/>
-        <w:keepLines w:val="0"/>
-        <w:widowControl/>
-        <w:numPr>
-          <w:ilvl w:val="0"/>
-          <w:numId w:val="0"/>
-        </w:numPr>
-        <w:suppressLineNumbers w:val="0"/>
-        <w:shd w:val="clear" w:fill="FFFFFF"/>
-        <w:spacing w:before="0" w:beforeAutospacing="0" w:after="0" w:afterAutospacing="0" w:line="360" w:lineRule="auto"/>
-        <w:ind w:right="0" w:rightChars="0"/>
-        <w:jc w:val="both"/>
-        <w:rPr>
-          <w:rFonts w:hint="default" w:ascii="Times New Roman" w:hAnsi="Times New Roman"/>
-          <w:i w:val="0"/>
-          <w:iCs w:val="0"/>
-          <w:caps w:val="0"/>
-          <w:color w:val="222222"/>
-          <w:spacing w:val="0"/>
-          <w:sz w:val="24"/>
-          <w:szCs w:val="24"/>
-          <w:u w:val="single"/>
-          <w:lang w:val="en-GB"/>
-        </w:rPr>
-      </w:pPr>
-      <w:r>
-        <w:rPr>
-          <w:rFonts w:hint="default" w:ascii="Times New Roman" w:hAnsi="Times New Roman"/>
-          <w:i w:val="0"/>
-          <w:iCs w:val="0"/>
-          <w:caps w:val="0"/>
-          <w:color w:val="222222"/>
-          <w:spacing w:val="0"/>
-          <w:sz w:val="24"/>
-          <w:szCs w:val="24"/>
-          <w:u w:val="single"/>
-          <w:lang w:val="en-GB"/>
-        </w:rPr>
-        <w:t>ArrayList (Dynamic Arrays):</w:t>
+        <w:t>An ArrayList is a resizable array that automatically grows or shrinks as needed.</w:t>
       </w:r>
     </w:p>
     <w:p>
@@ -2530,7 +2529,7 @@
           <w:u w:val="none"/>
           <w:lang w:val="en-GB"/>
         </w:rPr>
-        <w:t>An ArrayList is a resizable array that automatically grows or shrinks as needed.</w:t>
+        <w:t>When an element is removed from an ArrayList (e.g., using remove()), the GC will eventually collect the memory associated with that element.</w:t>
       </w:r>
     </w:p>
     <w:p>
@@ -2576,7 +2575,7 @@
           <w:u w:val="none"/>
           <w:lang w:val="en-GB"/>
         </w:rPr>
-        <w:t>When an element is removed from an ArrayList (e.g., using remove()), the GC will eventually collect the memory associated with that element.</w:t>
+        <w:t>The GC identifies unused ArrayLists (those with no references) during its cycles and reclaims their memory.</w:t>
       </w:r>
     </w:p>
     <w:p>
@@ -2586,7 +2585,50 @@
         <w:widowControl/>
         <w:numPr>
           <w:ilvl w:val="0"/>
-          <w:numId w:val="7"/>
+          <w:numId w:val="0"/>
+        </w:numPr>
+        <w:suppressLineNumbers w:val="0"/>
+        <w:shd w:val="clear" w:fill="FFFFFF"/>
+        <w:spacing w:before="0" w:beforeAutospacing="0" w:after="0" w:afterAutospacing="0" w:line="360" w:lineRule="auto"/>
+        <w:ind w:leftChars="0" w:right="0" w:rightChars="0"/>
+        <w:jc w:val="both"/>
+        <w:rPr>
+          <w:rFonts w:hint="default" w:ascii="Times New Roman" w:hAnsi="Times New Roman"/>
+          <w:i w:val="0"/>
+          <w:iCs w:val="0"/>
+          <w:caps w:val="0"/>
+          <w:color w:val="222222"/>
+          <w:spacing w:val="0"/>
+          <w:sz w:val="24"/>
+          <w:szCs w:val="24"/>
+          <w:u w:val="single"/>
+          <w:lang w:val="en-GB"/>
+        </w:rPr>
+      </w:pPr>
+      <w:r>
+        <w:rPr>
+          <w:rFonts w:hint="default" w:ascii="Times New Roman" w:hAnsi="Times New Roman"/>
+          <w:i w:val="0"/>
+          <w:iCs w:val="0"/>
+          <w:caps w:val="0"/>
+          <w:color w:val="222222"/>
+          <w:spacing w:val="0"/>
+          <w:sz w:val="24"/>
+          <w:szCs w:val="24"/>
+          <w:u w:val="single"/>
+          <w:lang w:val="en-GB"/>
+        </w:rPr>
+        <w:t>Dictionaries (Maps):</w:t>
+      </w:r>
+    </w:p>
+    <w:p>
+      <w:pPr>
+        <w:keepNext w:val="0"/>
+        <w:keepLines w:val="0"/>
+        <w:widowControl/>
+        <w:numPr>
+          <w:ilvl w:val="0"/>
+          <w:numId w:val="8"/>
         </w:numPr>
         <w:suppressLineNumbers w:val="0"/>
         <w:shd w:val="clear" w:fill="FFFFFF"/>
@@ -2605,67 +2647,24 @@
           <w:spacing w:val="0"/>
           <w:sz w:val="24"/>
           <w:szCs w:val="24"/>
+          <w:u w:val="single"/>
+          <w:lang w:val="en-GB"/>
+        </w:rPr>
+      </w:pPr>
+      <w:r>
+        <w:rPr>
+          <w:rFonts w:hint="default" w:ascii="Times New Roman" w:hAnsi="Times New Roman"/>
+          <w:i w:val="0"/>
+          <w:iCs w:val="0"/>
+          <w:caps w:val="0"/>
+          <w:color w:val="222222"/>
+          <w:spacing w:val="0"/>
+          <w:sz w:val="24"/>
+          <w:szCs w:val="24"/>
           <w:u w:val="none"/>
           <w:lang w:val="en-GB"/>
         </w:rPr>
-      </w:pPr>
-      <w:r>
-        <w:rPr>
-          <w:rFonts w:hint="default" w:ascii="Times New Roman" w:hAnsi="Times New Roman"/>
-          <w:i w:val="0"/>
-          <w:iCs w:val="0"/>
-          <w:caps w:val="0"/>
-          <w:color w:val="222222"/>
-          <w:spacing w:val="0"/>
-          <w:sz w:val="24"/>
-          <w:szCs w:val="24"/>
-          <w:u w:val="none"/>
-          <w:lang w:val="en-GB"/>
-        </w:rPr>
-        <w:t>The GC identifies unused ArrayLists (those with no references) during its cycles and reclaims their memory.</w:t>
-      </w:r>
-    </w:p>
-    <w:p>
-      <w:pPr>
-        <w:keepNext w:val="0"/>
-        <w:keepLines w:val="0"/>
-        <w:widowControl/>
-        <w:numPr>
-          <w:ilvl w:val="0"/>
-          <w:numId w:val="0"/>
-        </w:numPr>
-        <w:suppressLineNumbers w:val="0"/>
-        <w:shd w:val="clear" w:fill="FFFFFF"/>
-        <w:spacing w:before="0" w:beforeAutospacing="0" w:after="0" w:afterAutospacing="0" w:line="360" w:lineRule="auto"/>
-        <w:ind w:leftChars="0" w:right="0" w:rightChars="0"/>
-        <w:jc w:val="both"/>
-        <w:rPr>
-          <w:rFonts w:hint="default" w:ascii="Times New Roman" w:hAnsi="Times New Roman"/>
-          <w:i w:val="0"/>
-          <w:iCs w:val="0"/>
-          <w:caps w:val="0"/>
-          <w:color w:val="222222"/>
-          <w:spacing w:val="0"/>
-          <w:sz w:val="24"/>
-          <w:szCs w:val="24"/>
-          <w:u w:val="single"/>
-          <w:lang w:val="en-GB"/>
-        </w:rPr>
-      </w:pPr>
-      <w:r>
-        <w:rPr>
-          <w:rFonts w:hint="default" w:ascii="Times New Roman" w:hAnsi="Times New Roman"/>
-          <w:i w:val="0"/>
-          <w:iCs w:val="0"/>
-          <w:caps w:val="0"/>
-          <w:color w:val="222222"/>
-          <w:spacing w:val="0"/>
-          <w:sz w:val="24"/>
-          <w:szCs w:val="24"/>
-          <w:u w:val="single"/>
-          <w:lang w:val="en-GB"/>
-        </w:rPr>
-        <w:t>Dictionaries (Maps):</w:t>
+        <w:t>Dictionaries (or maps) associate keys with values.</w:t>
       </w:r>
     </w:p>
     <w:p>
@@ -2694,7 +2693,7 @@
           <w:spacing w:val="0"/>
           <w:sz w:val="24"/>
           <w:szCs w:val="24"/>
-          <w:u w:val="single"/>
+          <w:u w:val="none"/>
           <w:lang w:val="en-GB"/>
         </w:rPr>
       </w:pPr>
@@ -2711,7 +2710,7 @@
           <w:u w:val="none"/>
           <w:lang w:val="en-GB"/>
         </w:rPr>
-        <w:t>Dictionaries (or maps) associate keys with values.</w:t>
+        <w:t>When a key-value pair is no longer reachable (e.g., the key is removed or the dictionary goes out of scope), the GC considers it for collection.</w:t>
       </w:r>
     </w:p>
     <w:p>
@@ -2757,52 +2756,6 @@
           <w:u w:val="none"/>
           <w:lang w:val="en-GB"/>
         </w:rPr>
-        <w:t>When a key-value pair is no longer reachable (e.g., the key is removed or the dictionary goes out of scope), the GC considers it for collection.</w:t>
-      </w:r>
-    </w:p>
-    <w:p>
-      <w:pPr>
-        <w:keepNext w:val="0"/>
-        <w:keepLines w:val="0"/>
-        <w:widowControl/>
-        <w:numPr>
-          <w:ilvl w:val="0"/>
-          <w:numId w:val="8"/>
-        </w:numPr>
-        <w:suppressLineNumbers w:val="0"/>
-        <w:shd w:val="clear" w:fill="FFFFFF"/>
-        <w:tabs>
-          <w:tab w:val="clear" w:pos="840"/>
-        </w:tabs>
-        <w:spacing w:before="0" w:beforeAutospacing="0" w:after="0" w:afterAutospacing="0" w:line="360" w:lineRule="auto"/>
-        <w:ind w:left="840" w:leftChars="0" w:right="0" w:rightChars="0" w:hanging="420" w:firstLineChars="0"/>
-        <w:jc w:val="both"/>
-        <w:rPr>
-          <w:rFonts w:hint="default" w:ascii="Times New Roman" w:hAnsi="Times New Roman"/>
-          <w:i w:val="0"/>
-          <w:iCs w:val="0"/>
-          <w:caps w:val="0"/>
-          <w:color w:val="222222"/>
-          <w:spacing w:val="0"/>
-          <w:sz w:val="24"/>
-          <w:szCs w:val="24"/>
-          <w:u w:val="none"/>
-          <w:lang w:val="en-GB"/>
-        </w:rPr>
-      </w:pPr>
-      <w:r>
-        <w:rPr>
-          <w:rFonts w:hint="default" w:ascii="Times New Roman" w:hAnsi="Times New Roman"/>
-          <w:i w:val="0"/>
-          <w:iCs w:val="0"/>
-          <w:caps w:val="0"/>
-          <w:color w:val="222222"/>
-          <w:spacing w:val="0"/>
-          <w:sz w:val="24"/>
-          <w:szCs w:val="24"/>
-          <w:u w:val="none"/>
-          <w:lang w:val="en-GB"/>
-        </w:rPr>
         <w:t>Similar to arrays and ArrayLists, explicitly setting dictionary values to null is not necessary for garbage collection.</w:t>
       </w:r>
       <w:r>
@@ -3019,7 +2972,7 @@
           <w:u w:val="single"/>
           <w:lang w:val="en-GB"/>
         </w:rPr>
-        <w:t>Compaction:</w:t>
+        <w:t>Parallel Collectors:</w:t>
       </w:r>
       <w:r>
         <w:rPr>
@@ -3029,7 +2982,44 @@
           <w:u w:val="none"/>
           <w:lang w:val="en-GB"/>
         </w:rPr>
-        <w:t xml:space="preserve"> Some collectors compact memory by moving live objects to a new space.</w:t>
+        <w:t xml:space="preserve"> These use multiple threads for GC tasks.</w:t>
+      </w:r>
+    </w:p>
+    <w:p>
+      <w:pPr>
+        <w:numPr>
+          <w:ilvl w:val="0"/>
+          <w:numId w:val="9"/>
+        </w:numPr>
+        <w:spacing w:line="360" w:lineRule="auto"/>
+        <w:ind w:left="840" w:leftChars="0" w:hanging="420" w:firstLineChars="0"/>
+        <w:jc w:val="both"/>
+        <w:rPr>
+          <w:rFonts w:hint="default" w:ascii="Times New Roman" w:hAnsi="Times New Roman" w:cs="Times New Roman"/>
+          <w:sz w:val="24"/>
+          <w:szCs w:val="24"/>
+          <w:lang w:val="en-GB"/>
+        </w:rPr>
+      </w:pPr>
+      <w:r>
+        <w:rPr>
+          <w:rFonts w:hint="default" w:ascii="Times New Roman" w:hAnsi="Times New Roman" w:cs="Times New Roman"/>
+          <w:sz w:val="24"/>
+          <w:szCs w:val="24"/>
+          <w:u w:val="single"/>
+          <w:lang w:val="en-GB"/>
+        </w:rPr>
+        <w:t>Incremental Collectors:</w:t>
+      </w:r>
+      <w:r>
+        <w:rPr>
+          <w:rFonts w:hint="default" w:ascii="Times New Roman" w:hAnsi="Times New Roman" w:cs="Times New Roman"/>
+          <w:sz w:val="24"/>
+          <w:szCs w:val="24"/>
+          <w:u w:val="none"/>
+          <w:lang w:val="en-GB"/>
+        </w:rPr>
+        <w:t xml:space="preserve">  These break GC work into smaller chunks.</w:t>
       </w:r>
       <w:r>
         <w:rPr>
@@ -3137,7 +3127,7 @@
           <w:shd w:val="clear" w:fill="FFFFFF"/>
           <w:lang w:val="en-GB" w:eastAsia="zh-CN" w:bidi="ar"/>
         </w:rPr>
-        <w:t>In a multi threaded environment, garbage collection (GC) can become more complex because multiple threads may be accessing and modifying memory concurrently. To handle this complexity, modern garbage collectors emply various strategies and techniques. They ar</w:t>
+        <w:t>In a multi-threaded environment, garbage collection (GC) can become more complex because multiple threads may be accessing and modifying memory concurrently. To handle this complexity, modern garbage collectors employ various strategies and techniques. They are</w:t>
       </w:r>
       <w:r>
         <w:rPr>
@@ -3247,8 +3237,33 @@
           <w:shd w:val="clear" w:fill="FFFFFF"/>
           <w:lang w:val="en-GB" w:eastAsia="zh-CN" w:bidi="ar"/>
         </w:rPr>
-        <w:t xml:space="preserve"> Garbage collectors usually need to pause the execution of application threads to perfrom garbage collection. This pause, know as a “stop the world” event, ensures that garbage collector can safely examine and modify the memory without interference from other threads. During this pause, all application threads are stopped, and only the garbage collector threads run.</w:t>
-      </w:r>
+        <w:t xml:space="preserve"> Garbage collectors usually need to pause the execution of application threads to perform garbage collection. This pause, know as a “stop the world” event, ensures that garbage collector can safely examine and modify the memory without interference from other threads. During this pause, all application threads are stopped, and only the garbage collector threads run.</w:t>
+      </w:r>
+    </w:p>
+    <w:p>
+      <w:pPr>
+        <w:keepNext w:val="0"/>
+        <w:keepLines w:val="0"/>
+        <w:widowControl/>
+        <w:numPr>
+          <w:numId w:val="0"/>
+        </w:numPr>
+        <w:suppressLineNumbers w:val="0"/>
+        <w:shd w:val="clear" w:fill="FFFFFF"/>
+        <w:spacing w:before="0" w:beforeAutospacing="0" w:after="0" w:afterAutospacing="0" w:line="360" w:lineRule="auto"/>
+        <w:ind w:leftChars="0" w:right="0" w:rightChars="0"/>
+        <w:jc w:val="both"/>
+        <w:rPr>
+          <w:rFonts w:hint="default" w:ascii="Times New Roman" w:hAnsi="Times New Roman" w:cs="Times New Roman"/>
+          <w:i w:val="0"/>
+          <w:iCs w:val="0"/>
+          <w:caps w:val="0"/>
+          <w:color w:val="222222"/>
+          <w:spacing w:val="0"/>
+          <w:sz w:val="24"/>
+          <w:szCs w:val="24"/>
+        </w:rPr>
+      </w:pPr>
       <w:r>
         <w:rPr>
           <w:rFonts w:hint="default" w:ascii="Times New Roman" w:hAnsi="Times New Roman" w:cs="Times New Roman"/>
@@ -3268,25 +3283,8 @@
         </w:rPr>
         <w:br w:type="textWrapping"/>
       </w:r>
-      <w:r>
-        <w:rPr>
-          <w:rFonts w:hint="default" w:ascii="Times New Roman" w:hAnsi="Times New Roman" w:cs="Times New Roman"/>
-          <w:b w:val="0"/>
-          <w:bCs w:val="0"/>
-          <w:i w:val="0"/>
-          <w:iCs w:val="0"/>
-          <w:caps w:val="0"/>
-          <w:color w:val="222222"/>
-          <w:spacing w:val="0"/>
-          <w:kern w:val="0"/>
-          <w:sz w:val="24"/>
-          <w:szCs w:val="24"/>
-          <w:u w:val="none"/>
-          <w:shd w:val="clear" w:fill="FFFFFF"/>
-          <w:lang w:val="en-GB" w:eastAsia="zh-CN" w:bidi="ar"/>
-        </w:rPr>
-        <w:tab/>
-      </w:r>
+      <w:bookmarkStart w:id="0" w:name="_GoBack"/>
+      <w:bookmarkEnd w:id="0"/>
       <w:r>
         <w:rPr>
           <w:rFonts w:hint="default" w:ascii="Times New Roman" w:hAnsi="Times New Roman" w:cs="Times New Roman"/>
@@ -3663,6 +3661,14 @@
         </w:rPr>
         <w:t>Space complexity means the memory used by a program. The more we use the data structures, the more the space complexity will be, and more resources will be taken by the system. Which may raise many problems, like we cannot write many programs and so on. So space complexity is also important with time complexity</w:t>
       </w:r>
+    </w:p>
+    <w:p>
+      <w:pPr>
+        <w:rPr>
+          <w:rFonts w:hint="default"/>
+          <w:lang w:val="en-GB"/>
+        </w:rPr>
+      </w:pPr>
     </w:p>
     <w:sectPr>
       <w:pgSz w:w="11906" w:h="16838"/>

</xml_diff>